<commit_message>
✨ Latest Resume 2022.11.24
</commit_message>
<xml_diff>
--- a/static/cv/Peter_Boling_Resume_2022.11.24.docx
+++ b/static/cv/Peter_Boling_Resume_2022.11.24.docx
@@ -2600,12 +2600,20 @@
       </w:pPr>
       <w:r>
         <w:rPr>
-          <w:rFonts w:ascii="Calibri" w:cs="Calibri" w:eastAsia="Calibri" w:hAnsi="Calibri"/>
-          <w:sz w:val="20"/>
-          <w:szCs w:val="20"/>
-          <w:rtl w:val="0"/>
-        </w:rPr>
-        <w:t xml:space="preserve">Initial 9 month contact wi</w:t>
+          <w:sz w:val="20"/>
+          <w:szCs w:val="20"/>
+          <w:rtl w:val="0"/>
+        </w:rPr>
+        <w:t xml:space="preserve">C</w:t>
+      </w:r>
+      <w:r>
+        <w:rPr>
+          <w:rFonts w:ascii="Calibri" w:cs="Calibri" w:eastAsia="Calibri" w:hAnsi="Calibri"/>
+          <w:sz w:val="20"/>
+          <w:szCs w:val="20"/>
+          <w:rtl w:val="0"/>
+        </w:rPr>
+        <w:t xml:space="preserve">ontract (extended) wi</w:t>
       </w:r>
       <w:r>
         <w:rPr>
@@ -2628,41 +2636,6 @@
           <w:t xml:space="preserve">Church Pension Group</w:t>
         </w:r>
       </w:hyperlink>
-      <w:r>
-        <w:rPr>
-          <w:rFonts w:ascii="Calibri" w:cs="Calibri" w:eastAsia="Calibri" w:hAnsi="Calibri"/>
-          <w:sz w:val="20"/>
-          <w:szCs w:val="20"/>
-          <w:rtl w:val="0"/>
-        </w:rPr>
-        <w:t xml:space="preserve"> </w:t>
-      </w:r>
-      <w:r>
-        <w:rPr>
-          <w:rFonts w:ascii="Calibri" w:cs="Calibri" w:eastAsia="Calibri" w:hAnsi="Calibri"/>
-          <w:sz w:val="20"/>
-          <w:szCs w:val="20"/>
-          <w:rtl w:val="0"/>
-        </w:rPr>
-        <w:t xml:space="preserve">extended </w:t>
-      </w:r>
-      <w:r>
-        <w:rPr>
-          <w:sz w:val="20"/>
-          <w:szCs w:val="20"/>
-          <w:rtl w:val="0"/>
-        </w:rPr>
-        <w:t xml:space="preserve">to</w:t>
-      </w:r>
-      <w:r>
-        <w:rPr>
-          <w:rFonts w:ascii="Calibri" w:cs="Calibri" w:eastAsia="Calibri" w:hAnsi="Calibri"/>
-          <w:sz w:val="20"/>
-          <w:szCs w:val="20"/>
-          <w:rtl w:val="0"/>
-        </w:rPr>
-        <w:t xml:space="preserve"> project completion</w:t>
-      </w:r>
       <w:r>
         <w:rPr>
           <w:sz w:val="20"/>

</xml_diff>